<commit_message>
Finished up the program and more shit
</commit_message>
<xml_diff>
--- a/Programming 1/Pseudocode-Lawnmower.docx
+++ b/Programming 1/Pseudocode-Lawnmower.docx
@@ -27,19 +27,11 @@
         <w:t>Pseu</w:t>
       </w:r>
       <w:r>
-        <w:t>do</w:t>
-      </w:r>
-      <w:bookmarkStart w:id="0" w:name="_GoBack"/>
-      <w:bookmarkEnd w:id="0"/>
-      <w:r>
-        <w:t>code</w:t>
-      </w:r>
-      <w:proofErr w:type="spellEnd"/>
-      <w:r>
-        <w:t xml:space="preserve"> – </w:t>
-      </w:r>
-      <w:r>
-        <w:t>Lawnmower</w:t>
+        <w:t>docode</w:t>
+      </w:r>
+      <w:proofErr w:type="spellEnd"/>
+      <w:r>
+        <w:t xml:space="preserve"> – Lawnmower</w:t>
       </w:r>
     </w:p>
     <w:p>
@@ -71,11 +63,44 @@
       </w:r>
     </w:p>
     <w:p>
+      <w:pPr>
+        <w:tabs>
+          <w:tab w:val="left" w:pos="7120"/>
+        </w:tabs>
+        <w:rPr>
+          <w:color w:val="70AD47" w:themeColor="accent6"/>
+        </w:rPr>
+      </w:pPr>
       <w:r>
         <w:t>vector list</w:t>
       </w:r>
-    </w:p>
-    <w:p>
+      <w:r>
+        <w:tab/>
+      </w:r>
+      <w:r>
+        <w:tab/>
+      </w:r>
+      <w:proofErr w:type="gramStart"/>
+      <w:r>
+        <w:rPr>
+          <w:color w:val="70AD47" w:themeColor="accent6"/>
+        </w:rPr>
+        <w:t>O(</w:t>
+      </w:r>
+      <w:proofErr w:type="gramEnd"/>
+      <w:r>
+        <w:rPr>
+          <w:color w:val="70AD47" w:themeColor="accent6"/>
+        </w:rPr>
+        <w:t>1)</w:t>
+      </w:r>
+    </w:p>
+    <w:p>
+      <w:pPr>
+        <w:rPr>
+          <w:color w:val="70AD47" w:themeColor="accent6"/>
+        </w:rPr>
+      </w:pPr>
       <w:proofErr w:type="spellStart"/>
       <w:r>
         <w:t>int</w:t>
@@ -97,6 +122,41 @@
         <w:t>numofswaps</w:t>
       </w:r>
       <w:proofErr w:type="spellEnd"/>
+      <w:r>
+        <w:tab/>
+      </w:r>
+      <w:r>
+        <w:tab/>
+      </w:r>
+      <w:r>
+        <w:tab/>
+      </w:r>
+      <w:r>
+        <w:tab/>
+      </w:r>
+      <w:r>
+        <w:tab/>
+      </w:r>
+      <w:r>
+        <w:tab/>
+      </w:r>
+      <w:r>
+        <w:tab/>
+      </w:r>
+      <w:proofErr w:type="gramStart"/>
+      <w:r>
+        <w:rPr>
+          <w:color w:val="70AD47" w:themeColor="accent6"/>
+        </w:rPr>
+        <w:t>O(</w:t>
+      </w:r>
+      <w:proofErr w:type="gramEnd"/>
+      <w:r>
+        <w:rPr>
+          <w:color w:val="70AD47" w:themeColor="accent6"/>
+        </w:rPr>
+        <w:t>1)</w:t>
+      </w:r>
     </w:p>
     <w:p/>
     <w:p>
@@ -108,6 +168,32 @@
       <w:r>
         <w:t xml:space="preserve"> &lt;&lt; ask for number of discs to populate the list</w:t>
       </w:r>
+      <w:r>
+        <w:tab/>
+      </w:r>
+      <w:r>
+        <w:tab/>
+      </w:r>
+      <w:r>
+        <w:tab/>
+      </w:r>
+      <w:r>
+        <w:tab/>
+      </w:r>
+      <w:proofErr w:type="gramStart"/>
+      <w:r>
+        <w:rPr>
+          <w:color w:val="92D050"/>
+        </w:rPr>
+        <w:t>O(</w:t>
+      </w:r>
+      <w:proofErr w:type="gramEnd"/>
+      <w:r>
+        <w:rPr>
+          <w:color w:val="92D050"/>
+        </w:rPr>
+        <w:t>1)</w:t>
+      </w:r>
     </w:p>
     <w:p>
       <w:proofErr w:type="spellStart"/>
@@ -123,6 +209,44 @@
         <w:t>numofdiscs</w:t>
       </w:r>
       <w:proofErr w:type="spellEnd"/>
+      <w:r>
+        <w:tab/>
+      </w:r>
+      <w:r>
+        <w:tab/>
+      </w:r>
+      <w:r>
+        <w:tab/>
+      </w:r>
+      <w:r>
+        <w:tab/>
+      </w:r>
+      <w:r>
+        <w:tab/>
+      </w:r>
+      <w:r>
+        <w:tab/>
+      </w:r>
+      <w:r>
+        <w:tab/>
+      </w:r>
+      <w:r>
+        <w:tab/>
+      </w:r>
+      <w:proofErr w:type="gramStart"/>
+      <w:r>
+        <w:rPr>
+          <w:color w:val="92D050"/>
+        </w:rPr>
+        <w:t>O(</w:t>
+      </w:r>
+      <w:proofErr w:type="gramEnd"/>
+      <w:r>
+        <w:rPr>
+          <w:color w:val="92D050"/>
+        </w:rPr>
+        <w:t>1)</w:t>
+      </w:r>
     </w:p>
     <w:p/>
     <w:p>
@@ -137,6 +261,44 @@
       <w:r>
         <w:t xml:space="preserve"> &gt; 0</w:t>
       </w:r>
+      <w:r>
+        <w:tab/>
+      </w:r>
+      <w:r>
+        <w:tab/>
+      </w:r>
+      <w:r>
+        <w:tab/>
+      </w:r>
+      <w:r>
+        <w:tab/>
+      </w:r>
+      <w:r>
+        <w:tab/>
+      </w:r>
+      <w:r>
+        <w:tab/>
+      </w:r>
+      <w:r>
+        <w:tab/>
+      </w:r>
+      <w:r>
+        <w:tab/>
+      </w:r>
+      <w:proofErr w:type="gramStart"/>
+      <w:r>
+        <w:rPr>
+          <w:color w:val="92D050"/>
+        </w:rPr>
+        <w:t>O(</w:t>
+      </w:r>
+      <w:proofErr w:type="gramEnd"/>
+      <w:r>
+        <w:rPr>
+          <w:color w:val="92D050"/>
+        </w:rPr>
+        <w:t>1)</w:t>
+      </w:r>
     </w:p>
     <w:p>
       <w:r>
@@ -156,6 +318,33 @@
         <w:t>numofdiscs</w:t>
       </w:r>
       <w:proofErr w:type="spellEnd"/>
+      <w:r>
+        <w:tab/>
+      </w:r>
+      <w:r>
+        <w:tab/>
+      </w:r>
+      <w:r>
+        <w:tab/>
+      </w:r>
+      <w:r>
+        <w:tab/>
+      </w:r>
+      <w:r>
+        <w:tab/>
+      </w:r>
+      <w:r>
+        <w:tab/>
+      </w:r>
+      <w:r>
+        <w:tab/>
+      </w:r>
+      <w:r>
+        <w:rPr>
+          <w:color w:val="92D050"/>
+        </w:rPr>
+        <w:t>O(n)</w:t>
+      </w:r>
     </w:p>
     <w:p>
       <w:r>
@@ -173,8 +362,45 @@
       <w:r>
         <w:t xml:space="preserve"> ‘d’</w:t>
       </w:r>
-    </w:p>
-    <w:p>
+      <w:r>
+        <w:tab/>
+      </w:r>
+      <w:r>
+        <w:tab/>
+      </w:r>
+      <w:r>
+        <w:tab/>
+      </w:r>
+      <w:r>
+        <w:tab/>
+      </w:r>
+      <w:r>
+        <w:tab/>
+      </w:r>
+      <w:r>
+        <w:tab/>
+      </w:r>
+      <w:proofErr w:type="gramStart"/>
+      <w:r>
+        <w:rPr>
+          <w:color w:val="92D050"/>
+        </w:rPr>
+        <w:t>O(</w:t>
+      </w:r>
+      <w:proofErr w:type="gramEnd"/>
+      <w:r>
+        <w:rPr>
+          <w:color w:val="92D050"/>
+        </w:rPr>
+        <w:t>1)</w:t>
+      </w:r>
+    </w:p>
+    <w:p>
+      <w:pPr>
+        <w:rPr>
+          <w:color w:val="92D050"/>
+        </w:rPr>
+      </w:pPr>
       <w:r>
         <w:tab/>
       </w:r>
@@ -190,6 +416,38 @@
       <w:r>
         <w:t xml:space="preserve"> ‘l’</w:t>
       </w:r>
+      <w:r>
+        <w:tab/>
+      </w:r>
+      <w:r>
+        <w:tab/>
+      </w:r>
+      <w:r>
+        <w:tab/>
+      </w:r>
+      <w:r>
+        <w:tab/>
+      </w:r>
+      <w:r>
+        <w:tab/>
+      </w:r>
+      <w:r>
+        <w:tab/>
+      </w:r>
+      <w:proofErr w:type="gramStart"/>
+      <w:r>
+        <w:rPr>
+          <w:color w:val="92D050"/>
+        </w:rPr>
+        <w:t>O(</w:t>
+      </w:r>
+      <w:proofErr w:type="gramEnd"/>
+      <w:r>
+        <w:rPr>
+          <w:color w:val="92D050"/>
+        </w:rPr>
+        <w:t>1)</w:t>
+      </w:r>
     </w:p>
     <w:p>
       <w:r>
@@ -208,15 +466,89 @@
       <w:r>
         <w:t xml:space="preserve"> &lt;&lt; not enough discs to populate a list correctly</w:t>
       </w:r>
+      <w:r>
+        <w:tab/>
+      </w:r>
+      <w:r>
+        <w:tab/>
+      </w:r>
+      <w:r>
+        <w:tab/>
+      </w:r>
+      <w:proofErr w:type="gramStart"/>
+      <w:r>
+        <w:rPr>
+          <w:color w:val="92D050"/>
+        </w:rPr>
+        <w:t>O(</w:t>
+      </w:r>
+      <w:proofErr w:type="gramEnd"/>
+      <w:r>
+        <w:rPr>
+          <w:color w:val="92D050"/>
+        </w:rPr>
+        <w:t>1)</w:t>
+      </w:r>
     </w:p>
     <w:p/>
     <w:p>
+      <w:pPr>
+        <w:rPr>
+          <w:color w:val="92D050"/>
+        </w:rPr>
+      </w:pPr>
       <w:r>
         <w:t>display(list)</w:t>
       </w:r>
+      <w:r>
+        <w:tab/>
+      </w:r>
+      <w:r>
+        <w:tab/>
+      </w:r>
+      <w:r>
+        <w:tab/>
+      </w:r>
+      <w:r>
+        <w:tab/>
+      </w:r>
+      <w:r>
+        <w:tab/>
+      </w:r>
+      <w:r>
+        <w:tab/>
+      </w:r>
+      <w:r>
+        <w:tab/>
+      </w:r>
+      <w:r>
+        <w:tab/>
+      </w:r>
+      <w:r>
+        <w:tab/>
+      </w:r>
+      <w:proofErr w:type="gramStart"/>
+      <w:r>
+        <w:rPr>
+          <w:color w:val="92D050"/>
+        </w:rPr>
+        <w:t>O(</w:t>
+      </w:r>
+      <w:proofErr w:type="gramEnd"/>
+      <w:r>
+        <w:rPr>
+          <w:color w:val="92D050"/>
+        </w:rPr>
+        <w:t>1)</w:t>
+      </w:r>
     </w:p>
     <w:p/>
     <w:p>
+      <w:pPr>
+        <w:rPr>
+          <w:color w:val="92D050"/>
+        </w:rPr>
+      </w:pPr>
       <w:proofErr w:type="spellStart"/>
       <w:r>
         <w:t>numofswaps</w:t>
@@ -231,15 +563,93 @@
       <w:r>
         <w:t>(list)</w:t>
       </w:r>
+      <w:r>
+        <w:tab/>
+      </w:r>
+      <w:r>
+        <w:tab/>
+      </w:r>
+      <w:r>
+        <w:tab/>
+      </w:r>
+      <w:r>
+        <w:tab/>
+      </w:r>
+      <w:r>
+        <w:tab/>
+      </w:r>
+      <w:r>
+        <w:tab/>
+      </w:r>
+      <w:proofErr w:type="gramStart"/>
+      <w:r>
+        <w:rPr>
+          <w:color w:val="92D050"/>
+        </w:rPr>
+        <w:t>O(</w:t>
+      </w:r>
+      <w:proofErr w:type="gramEnd"/>
+      <w:r>
+        <w:rPr>
+          <w:color w:val="92D050"/>
+        </w:rPr>
+        <w:t>1)</w:t>
+      </w:r>
     </w:p>
     <w:p/>
     <w:p>
       <w:r>
         <w:t>display(list)</w:t>
       </w:r>
+      <w:r>
+        <w:tab/>
+      </w:r>
+      <w:r>
+        <w:tab/>
+      </w:r>
+      <w:r>
+        <w:tab/>
+      </w:r>
+      <w:r>
+        <w:tab/>
+      </w:r>
+      <w:r>
+        <w:tab/>
+      </w:r>
+      <w:r>
+        <w:tab/>
+      </w:r>
+      <w:r>
+        <w:tab/>
+      </w:r>
+      <w:r>
+        <w:tab/>
+      </w:r>
+      <w:r>
+        <w:tab/>
+      </w:r>
+      <w:proofErr w:type="gramStart"/>
+      <w:r>
+        <w:rPr>
+          <w:color w:val="92D050"/>
+        </w:rPr>
+        <w:t>O(</w:t>
+      </w:r>
+      <w:proofErr w:type="gramEnd"/>
+      <w:r>
+        <w:rPr>
+          <w:color w:val="92D050"/>
+        </w:rPr>
+        <w:t>1)</w:t>
+      </w:r>
     </w:p>
     <w:p/>
     <w:p>
+      <w:pPr>
+        <w:rPr>
+          <w:color w:val="92D050"/>
+        </w:rPr>
+      </w:pPr>
       <w:proofErr w:type="spellStart"/>
       <w:r>
         <w:t>cout</w:t>
@@ -256,6 +666,41 @@
       <w:r>
         <w:t xml:space="preserve"> of swaps</w:t>
       </w:r>
+      <w:r>
+        <w:tab/>
+      </w:r>
+      <w:r>
+        <w:tab/>
+      </w:r>
+      <w:r>
+        <w:tab/>
+      </w:r>
+      <w:r>
+        <w:tab/>
+      </w:r>
+      <w:r>
+        <w:tab/>
+      </w:r>
+      <w:r>
+        <w:tab/>
+      </w:r>
+      <w:r>
+        <w:tab/>
+      </w:r>
+      <w:proofErr w:type="gramStart"/>
+      <w:r>
+        <w:rPr>
+          <w:color w:val="92D050"/>
+        </w:rPr>
+        <w:t>O(</w:t>
+      </w:r>
+      <w:proofErr w:type="gramEnd"/>
+      <w:r>
+        <w:rPr>
+          <w:color w:val="92D050"/>
+        </w:rPr>
+        <w:t>1)</w:t>
+      </w:r>
     </w:p>
     <w:p>
       <w:r>
@@ -274,6 +719,11 @@
       </w:r>
     </w:p>
     <w:p>
+      <w:pPr>
+        <w:rPr>
+          <w:color w:val="92D050"/>
+        </w:rPr>
+      </w:pPr>
       <w:r>
         <w:t xml:space="preserve">for </w:t>
       </w:r>
@@ -292,6 +742,39 @@
       </w:r>
       <w:proofErr w:type="spellEnd"/>
       <w:proofErr w:type="gramEnd"/>
+      <w:r>
+        <w:tab/>
+      </w:r>
+      <w:r>
+        <w:tab/>
+      </w:r>
+      <w:r>
+        <w:tab/>
+      </w:r>
+      <w:r>
+        <w:tab/>
+      </w:r>
+      <w:r>
+        <w:tab/>
+      </w:r>
+      <w:r>
+        <w:tab/>
+      </w:r>
+      <w:r>
+        <w:tab/>
+      </w:r>
+      <w:r>
+        <w:tab/>
+      </w:r>
+      <w:r>
+        <w:tab/>
+      </w:r>
+      <w:r>
+        <w:rPr>
+          <w:color w:val="92D050"/>
+        </w:rPr>
+        <w:t>O(n)</w:t>
+      </w:r>
     </w:p>
     <w:p>
       <w:r>
@@ -313,6 +796,44 @@
       <w:r>
         <w:t>]</w:t>
       </w:r>
+      <w:r>
+        <w:tab/>
+      </w:r>
+      <w:r>
+        <w:tab/>
+      </w:r>
+      <w:r>
+        <w:tab/>
+      </w:r>
+      <w:r>
+        <w:tab/>
+      </w:r>
+      <w:r>
+        <w:tab/>
+      </w:r>
+      <w:r>
+        <w:tab/>
+      </w:r>
+      <w:r>
+        <w:tab/>
+      </w:r>
+      <w:r>
+        <w:tab/>
+      </w:r>
+      <w:proofErr w:type="gramStart"/>
+      <w:r>
+        <w:rPr>
+          <w:color w:val="92D050"/>
+        </w:rPr>
+        <w:t>O(</w:t>
+      </w:r>
+      <w:proofErr w:type="gramEnd"/>
+      <w:r>
+        <w:rPr>
+          <w:color w:val="92D050"/>
+        </w:rPr>
+        <w:t>1)</w:t>
+      </w:r>
     </w:p>
     <w:p>
       <w:r>
@@ -342,6 +863,11 @@
       </w:r>
     </w:p>
     <w:p>
+      <w:pPr>
+        <w:rPr>
+          <w:color w:val="92D050"/>
+        </w:rPr>
+      </w:pPr>
       <w:proofErr w:type="spellStart"/>
       <w:r>
         <w:t>int</w:t>
@@ -358,9 +884,52 @@
       <w:r>
         <w:t xml:space="preserve"> = 0</w:t>
       </w:r>
+      <w:r>
+        <w:tab/>
+      </w:r>
+      <w:r>
+        <w:tab/>
+      </w:r>
+      <w:r>
+        <w:tab/>
+      </w:r>
+      <w:r>
+        <w:tab/>
+      </w:r>
+      <w:r>
+        <w:tab/>
+      </w:r>
+      <w:r>
+        <w:tab/>
+      </w:r>
+      <w:r>
+        <w:tab/>
+      </w:r>
+      <w:r>
+        <w:tab/>
+      </w:r>
+      <w:proofErr w:type="gramStart"/>
+      <w:r>
+        <w:rPr>
+          <w:color w:val="92D050"/>
+        </w:rPr>
+        <w:t>O(</w:t>
+      </w:r>
+      <w:proofErr w:type="gramEnd"/>
+      <w:r>
+        <w:rPr>
+          <w:color w:val="92D050"/>
+        </w:rPr>
+        <w:t>1)</w:t>
+      </w:r>
     </w:p>
     <w:p/>
     <w:p>
+      <w:pPr>
+        <w:rPr>
+          <w:color w:val="92D050"/>
+        </w:rPr>
+      </w:pPr>
       <w:r>
         <w:t xml:space="preserve">for </w:t>
       </w:r>
@@ -370,13 +939,322 @@
       </w:r>
       <w:proofErr w:type="spellEnd"/>
       <w:r>
+        <w:t xml:space="preserve"> =0 in </w:t>
+      </w:r>
+      <w:proofErr w:type="spellStart"/>
+      <w:proofErr w:type="gramStart"/>
+      <w:r>
+        <w:t>list.size</w:t>
+      </w:r>
+      <w:proofErr w:type="spellEnd"/>
+      <w:proofErr w:type="gramEnd"/>
+      <w:r>
+        <w:t>/2</w:t>
+      </w:r>
+      <w:r>
+        <w:tab/>
+      </w:r>
+      <w:r>
+        <w:tab/>
+      </w:r>
+      <w:r>
+        <w:tab/>
+      </w:r>
+      <w:r>
+        <w:tab/>
+      </w:r>
+      <w:r>
+        <w:tab/>
+      </w:r>
+      <w:r>
+        <w:tab/>
+      </w:r>
+      <w:r>
+        <w:tab/>
+      </w:r>
+      <w:r>
+        <w:tab/>
+      </w:r>
+      <w:r>
+        <w:rPr>
+          <w:color w:val="92D050"/>
+        </w:rPr>
+        <w:t>O(n/2)</w:t>
+      </w:r>
+    </w:p>
+    <w:p>
+      <w:pPr>
+        <w:rPr>
+          <w:color w:val="92D050"/>
+        </w:rPr>
+      </w:pPr>
+      <w:r>
+        <w:tab/>
+        <w:t>if i%2 is 0</w:t>
+      </w:r>
+      <w:r>
+        <w:tab/>
+      </w:r>
+      <w:r>
+        <w:tab/>
+      </w:r>
+      <w:r>
+        <w:tab/>
+      </w:r>
+      <w:r>
+        <w:tab/>
+      </w:r>
+      <w:r>
+        <w:tab/>
+      </w:r>
+      <w:r>
+        <w:tab/>
+      </w:r>
+      <w:r>
+        <w:tab/>
+      </w:r>
+      <w:r>
+        <w:tab/>
+      </w:r>
+      <w:proofErr w:type="gramStart"/>
+      <w:r>
+        <w:rPr>
+          <w:color w:val="92D050"/>
+        </w:rPr>
+        <w:t>O(</w:t>
+      </w:r>
+      <w:proofErr w:type="gramEnd"/>
+      <w:r>
+        <w:rPr>
+          <w:color w:val="92D050"/>
+        </w:rPr>
+        <w:t>1)</w:t>
+      </w:r>
+    </w:p>
+    <w:p>
+      <w:r>
+        <w:tab/>
+      </w:r>
+      <w:r>
+        <w:tab/>
+        <w:t xml:space="preserve">for j = </w:t>
+      </w:r>
+      <w:proofErr w:type="spellStart"/>
+      <w:r>
+        <w:t>i</w:t>
+      </w:r>
+      <w:proofErr w:type="spellEnd"/>
+      <w:r>
+        <w:t xml:space="preserve"> in </w:t>
+      </w:r>
+      <w:proofErr w:type="spellStart"/>
+      <w:proofErr w:type="gramStart"/>
+      <w:r>
+        <w:t>list.size</w:t>
+      </w:r>
+      <w:proofErr w:type="spellEnd"/>
+      <w:proofErr w:type="gramEnd"/>
+      <w:r>
         <w:t xml:space="preserve"> </w:t>
       </w:r>
       <w:r>
-        <w:t xml:space="preserve">=0 </w:t>
-      </w:r>
-      <w:r>
-        <w:t xml:space="preserve">in </w:t>
+        <w:t>–(</w:t>
+      </w:r>
+      <w:r>
+        <w:t>1</w:t>
+      </w:r>
+      <w:r>
+        <w:t>+i)</w:t>
+      </w:r>
+      <w:r>
+        <w:tab/>
+      </w:r>
+      <w:r>
+        <w:tab/>
+      </w:r>
+      <w:r>
+        <w:tab/>
+      </w:r>
+      <w:r>
+        <w:tab/>
+      </w:r>
+      <w:r>
+        <w:tab/>
+      </w:r>
+      <w:r>
+        <w:rPr>
+          <w:color w:val="92D050"/>
+        </w:rPr>
+        <w:t>O(n-</w:t>
+      </w:r>
+      <w:proofErr w:type="spellStart"/>
+      <w:r>
+        <w:rPr>
+          <w:color w:val="92D050"/>
+        </w:rPr>
+        <w:t>i</w:t>
+      </w:r>
+      <w:proofErr w:type="spellEnd"/>
+      <w:r>
+        <w:rPr>
+          <w:color w:val="92D050"/>
+        </w:rPr>
+        <w:t>)</w:t>
+      </w:r>
+    </w:p>
+    <w:p>
+      <w:pPr>
+        <w:rPr>
+          <w:color w:val="92D050"/>
+        </w:rPr>
+      </w:pPr>
+      <w:r>
+        <w:tab/>
+      </w:r>
+      <w:r>
+        <w:tab/>
+      </w:r>
+      <w:r>
+        <w:tab/>
+        <w:t>if list[j] is ‘d’ and list[j+1] is ‘l’</w:t>
+      </w:r>
+      <w:r>
+        <w:tab/>
+      </w:r>
+      <w:r>
+        <w:tab/>
+      </w:r>
+      <w:r>
+        <w:tab/>
+      </w:r>
+      <w:r>
+        <w:tab/>
+      </w:r>
+      <w:proofErr w:type="gramStart"/>
+      <w:r>
+        <w:rPr>
+          <w:color w:val="92D050"/>
+        </w:rPr>
+        <w:t>O(</w:t>
+      </w:r>
+      <w:bookmarkStart w:id="0" w:name="_GoBack"/>
+      <w:bookmarkEnd w:id="0"/>
+      <w:proofErr w:type="gramEnd"/>
+      <w:r>
+        <w:rPr>
+          <w:color w:val="92D050"/>
+        </w:rPr>
+        <w:t>1)</w:t>
+      </w:r>
+    </w:p>
+    <w:p>
+      <w:pPr>
+        <w:rPr>
+          <w:color w:val="92D050"/>
+        </w:rPr>
+      </w:pPr>
+      <w:r>
+        <w:lastRenderedPageBreak/>
+        <w:tab/>
+      </w:r>
+      <w:r>
+        <w:tab/>
+      </w:r>
+      <w:r>
+        <w:tab/>
+      </w:r>
+      <w:r>
+        <w:tab/>
+        <w:t>swap(list[j], list[j+1]</w:t>
+      </w:r>
+      <w:r>
+        <w:tab/>
+      </w:r>
+      <w:r>
+        <w:tab/>
+      </w:r>
+      <w:r>
+        <w:tab/>
+      </w:r>
+      <w:r>
+        <w:tab/>
+      </w:r>
+      <w:proofErr w:type="gramStart"/>
+      <w:r>
+        <w:rPr>
+          <w:color w:val="92D050"/>
+        </w:rPr>
+        <w:t>O(</w:t>
+      </w:r>
+      <w:proofErr w:type="gramEnd"/>
+      <w:r>
+        <w:rPr>
+          <w:color w:val="92D050"/>
+        </w:rPr>
+        <w:t>1)</w:t>
+      </w:r>
+    </w:p>
+    <w:p>
+      <w:r>
+        <w:tab/>
+      </w:r>
+      <w:r>
+        <w:tab/>
+      </w:r>
+      <w:r>
+        <w:tab/>
+      </w:r>
+      <w:r>
+        <w:tab/>
+      </w:r>
+      <w:proofErr w:type="spellStart"/>
+      <w:r>
+        <w:t>numofswaps</w:t>
+      </w:r>
+      <w:proofErr w:type="spellEnd"/>
+      <w:r>
+        <w:t>++</w:t>
+      </w:r>
+      <w:r>
+        <w:tab/>
+      </w:r>
+      <w:r>
+        <w:tab/>
+      </w:r>
+      <w:r>
+        <w:tab/>
+      </w:r>
+      <w:r>
+        <w:tab/>
+      </w:r>
+      <w:proofErr w:type="gramStart"/>
+      <w:r>
+        <w:rPr>
+          <w:color w:val="92D050"/>
+        </w:rPr>
+        <w:t>O(</w:t>
+      </w:r>
+      <w:proofErr w:type="gramEnd"/>
+      <w:r>
+        <w:rPr>
+          <w:color w:val="92D050"/>
+        </w:rPr>
+        <w:t>1)</w:t>
+      </w:r>
+    </w:p>
+    <w:p>
+      <w:r>
+        <w:tab/>
+        <w:t>else</w:t>
+      </w:r>
+    </w:p>
+    <w:p>
+      <w:r>
+        <w:tab/>
+      </w:r>
+      <w:r>
+        <w:tab/>
+        <w:t xml:space="preserve">for j = </w:t>
       </w:r>
       <w:proofErr w:type="spellStart"/>
       <w:proofErr w:type="gramStart"/>
@@ -386,80 +1264,129 @@
       <w:proofErr w:type="spellEnd"/>
       <w:proofErr w:type="gramEnd"/>
       <w:r>
-        <w:t>/2</w:t>
-      </w:r>
-    </w:p>
-    <w:p>
-      <w:r>
-        <w:tab/>
-        <w:t>if i%2 is 0</w:t>
-      </w:r>
-    </w:p>
-    <w:p>
-      <w:r>
-        <w:tab/>
-      </w:r>
-      <w:r>
-        <w:tab/>
-      </w:r>
-      <w:r>
-        <w:t xml:space="preserve">for j </w:t>
-      </w:r>
-      <w:r>
-        <w:t xml:space="preserve">= </w:t>
-      </w:r>
-      <w:proofErr w:type="spellStart"/>
-      <w:r>
+        <w:t>-(1+i) &gt; I</w:t>
+      </w:r>
+      <w:r>
+        <w:tab/>
+      </w:r>
+      <w:r>
+        <w:tab/>
+      </w:r>
+      <w:r>
+        <w:tab/>
+      </w:r>
+      <w:r>
+        <w:tab/>
+      </w:r>
+      <w:r>
+        <w:tab/>
+      </w:r>
+      <w:r>
+        <w:tab/>
+      </w:r>
+      <w:r>
+        <w:rPr>
+          <w:color w:val="92D050"/>
+        </w:rPr>
+        <w:t>O(n-</w:t>
+      </w:r>
+      <w:proofErr w:type="spellStart"/>
+      <w:r>
+        <w:rPr>
+          <w:color w:val="92D050"/>
+        </w:rPr>
         <w:t>i</w:t>
       </w:r>
       <w:proofErr w:type="spellEnd"/>
       <w:r>
-        <w:t xml:space="preserve"> </w:t>
-      </w:r>
-      <w:r>
-        <w:t xml:space="preserve">in </w:t>
-      </w:r>
-      <w:proofErr w:type="spellStart"/>
-      <w:proofErr w:type="gramStart"/>
-      <w:r>
-        <w:t>list.size</w:t>
-      </w:r>
-      <w:proofErr w:type="spellEnd"/>
-      <w:proofErr w:type="gramEnd"/>
-      <w:r>
-        <w:t xml:space="preserve"> -1</w:t>
-      </w:r>
-    </w:p>
-    <w:p>
-      <w:r>
-        <w:tab/>
-      </w:r>
-      <w:r>
-        <w:tab/>
-      </w:r>
-      <w:r>
-        <w:tab/>
-      </w:r>
-      <w:r>
-        <w:t>if list[j] is ‘d’ and list[j+1] is ‘l’</w:t>
-      </w:r>
-    </w:p>
-    <w:p>
-      <w:r>
-        <w:lastRenderedPageBreak/>
-        <w:tab/>
-      </w:r>
-      <w:r>
-        <w:tab/>
-      </w:r>
-      <w:r>
-        <w:tab/>
-      </w:r>
-      <w:r>
-        <w:tab/>
-      </w:r>
-      <w:r>
-        <w:t>swap(list[j], list[j+1]</w:t>
+        <w:rPr>
+          <w:color w:val="92D050"/>
+        </w:rPr>
+        <w:t>)</w:t>
+      </w:r>
+    </w:p>
+    <w:p>
+      <w:pPr>
+        <w:rPr>
+          <w:color w:val="92D050"/>
+        </w:rPr>
+      </w:pPr>
+      <w:r>
+        <w:tab/>
+      </w:r>
+      <w:r>
+        <w:tab/>
+      </w:r>
+      <w:r>
+        <w:tab/>
+        <w:t>if list[j] is ‘d’ and list[j-1] is ‘l’</w:t>
+      </w:r>
+      <w:r>
+        <w:tab/>
+      </w:r>
+      <w:r>
+        <w:tab/>
+      </w:r>
+      <w:r>
+        <w:tab/>
+      </w:r>
+      <w:r>
+        <w:tab/>
+      </w:r>
+      <w:proofErr w:type="gramStart"/>
+      <w:r>
+        <w:rPr>
+          <w:color w:val="92D050"/>
+        </w:rPr>
+        <w:t>O(</w:t>
+      </w:r>
+      <w:proofErr w:type="gramEnd"/>
+      <w:r>
+        <w:rPr>
+          <w:color w:val="92D050"/>
+        </w:rPr>
+        <w:t>1)</w:t>
+      </w:r>
+    </w:p>
+    <w:p>
+      <w:r>
+        <w:tab/>
+      </w:r>
+      <w:r>
+        <w:tab/>
+      </w:r>
+      <w:r>
+        <w:tab/>
+      </w:r>
+      <w:r>
+        <w:tab/>
+        <w:t>swap(list[j], list[j-1])</w:t>
+      </w:r>
+      <w:r>
+        <w:tab/>
+      </w:r>
+      <w:r>
+        <w:tab/>
+      </w:r>
+      <w:r>
+        <w:tab/>
+      </w:r>
+      <w:r>
+        <w:tab/>
+      </w:r>
+      <w:proofErr w:type="gramStart"/>
+      <w:r>
+        <w:rPr>
+          <w:color w:val="92D050"/>
+        </w:rPr>
+        <w:t>O(</w:t>
+      </w:r>
+      <w:proofErr w:type="gramEnd"/>
+      <w:r>
+        <w:rPr>
+          <w:color w:val="92D050"/>
+        </w:rPr>
+        <w:t>1)</w:t>
       </w:r>
     </w:p>
     <w:p>
@@ -483,71 +1410,41 @@
       <w:r>
         <w:t>++</w:t>
       </w:r>
-    </w:p>
-    <w:p>
-      <w:r>
-        <w:tab/>
-        <w:t>else</w:t>
-      </w:r>
-    </w:p>
-    <w:p>
-      <w:r>
-        <w:tab/>
-      </w:r>
-      <w:r>
-        <w:tab/>
-        <w:t xml:space="preserve">for j = </w:t>
-      </w:r>
-      <w:proofErr w:type="spellStart"/>
-      <w:proofErr w:type="gramStart"/>
-      <w:r>
-        <w:t>list.size</w:t>
-      </w:r>
-      <w:proofErr w:type="spellEnd"/>
-      <w:proofErr w:type="gramEnd"/>
-      <w:r>
-        <w:t>-(1+i) &gt; 0</w:t>
-      </w:r>
-    </w:p>
-    <w:p>
-      <w:r>
-        <w:tab/>
-      </w:r>
-      <w:r>
-        <w:tab/>
-      </w:r>
-      <w:r>
-        <w:tab/>
-        <w:t>if list[j] is ‘d’ and list[j-1] is ‘l’</w:t>
-      </w:r>
-    </w:p>
-    <w:p>
-      <w:r>
-        <w:tab/>
-      </w:r>
-      <w:r>
-        <w:tab/>
-      </w:r>
-      <w:r>
-        <w:tab/>
-      </w:r>
-      <w:r>
-        <w:tab/>
-        <w:t>swap(list[j], list[j-1])</w:t>
-      </w:r>
-    </w:p>
-    <w:p>
-      <w:r>
-        <w:tab/>
-      </w:r>
-      <w:r>
-        <w:tab/>
-      </w:r>
-      <w:r>
-        <w:tab/>
-      </w:r>
-      <w:r>
-        <w:tab/>
+      <w:r>
+        <w:tab/>
+      </w:r>
+      <w:r>
+        <w:tab/>
+      </w:r>
+      <w:r>
+        <w:tab/>
+      </w:r>
+      <w:r>
+        <w:tab/>
+      </w:r>
+      <w:proofErr w:type="gramStart"/>
+      <w:r>
+        <w:rPr>
+          <w:color w:val="92D050"/>
+        </w:rPr>
+        <w:t>O(</w:t>
+      </w:r>
+      <w:proofErr w:type="gramEnd"/>
+      <w:r>
+        <w:rPr>
+          <w:color w:val="92D050"/>
+        </w:rPr>
+        <w:t>1)</w:t>
+      </w:r>
+    </w:p>
+    <w:p>
+      <w:pPr>
+        <w:rPr>
+          <w:color w:val="92D050"/>
+        </w:rPr>
+      </w:pPr>
+      <w:r>
+        <w:t xml:space="preserve">return </w:t>
       </w:r>
       <w:proofErr w:type="spellStart"/>
       <w:r>
@@ -555,18 +1452,43 @@
       </w:r>
       <w:proofErr w:type="spellEnd"/>
       <w:r>
-        <w:t>++</w:t>
-      </w:r>
-    </w:p>
-    <w:p>
-      <w:r>
-        <w:t xml:space="preserve">return </w:t>
-      </w:r>
-      <w:proofErr w:type="spellStart"/>
-      <w:r>
-        <w:t>numofswaps</w:t>
-      </w:r>
-      <w:proofErr w:type="spellEnd"/>
+        <w:tab/>
+      </w:r>
+      <w:r>
+        <w:tab/>
+      </w:r>
+      <w:r>
+        <w:tab/>
+      </w:r>
+      <w:r>
+        <w:tab/>
+      </w:r>
+      <w:r>
+        <w:tab/>
+      </w:r>
+      <w:r>
+        <w:tab/>
+      </w:r>
+      <w:r>
+        <w:tab/>
+      </w:r>
+      <w:r>
+        <w:tab/>
+      </w:r>
+      <w:proofErr w:type="gramStart"/>
+      <w:r>
+        <w:rPr>
+          <w:color w:val="92D050"/>
+        </w:rPr>
+        <w:t>O(</w:t>
+      </w:r>
+      <w:proofErr w:type="gramEnd"/>
+      <w:r>
+        <w:rPr>
+          <w:color w:val="92D050"/>
+        </w:rPr>
+        <w:t>1)</w:t>
+      </w:r>
     </w:p>
     <w:p>
       <w:r>
@@ -574,6 +1496,45 @@
       </w:r>
     </w:p>
     <w:p/>
+    <w:p>
+      <w:pPr>
+        <w:rPr>
+          <w:color w:val="92D050"/>
+        </w:rPr>
+      </w:pPr>
+      <w:r>
+        <w:rPr>
+          <w:color w:val="92D050"/>
+        </w:rPr>
+        <w:t>Best case performance: O(n)</w:t>
+      </w:r>
+    </w:p>
+    <w:p>
+      <w:pPr>
+        <w:rPr>
+          <w:color w:val="FF0000"/>
+        </w:rPr>
+      </w:pPr>
+      <w:r>
+        <w:rPr>
+          <w:color w:val="FF0000"/>
+        </w:rPr>
+        <w:t>Worst case performance: O(n</w:t>
+      </w:r>
+      <w:r>
+        <w:rPr>
+          <w:color w:val="FF0000"/>
+          <w:vertAlign w:val="superscript"/>
+        </w:rPr>
+        <w:t>2</w:t>
+      </w:r>
+      <w:r>
+        <w:rPr>
+          <w:color w:val="FF0000"/>
+        </w:rPr>
+        <w:t>)</w:t>
+      </w:r>
+    </w:p>
     <w:sectPr>
       <w:pgSz w:w="12240" w:h="15840"/>
       <w:pgMar w:top="1440" w:right="1440" w:bottom="1440" w:left="1440" w:header="720" w:footer="720" w:gutter="0"/>

</xml_diff>